<commit_message>
Final changes to Code and FPR
</commit_message>
<xml_diff>
--- a/Project Logbook Sem C Data Science 2023.docx
+++ b/Project Logbook Sem C Data Science 2023.docx
@@ -1,6 +1,6 @@
 
 <file path=word/document.xml><?xml version="1.0" encoding="utf-8"?>
-<w:document xmlns:wpc="http://schemas.microsoft.com/office/word/2010/wordprocessingCanvas" xmlns:cx="http://schemas.microsoft.com/office/drawing/2014/chartex" xmlns:cx1="http://schemas.microsoft.com/office/drawing/2015/9/8/chartex" xmlns:cx2="http://schemas.microsoft.com/office/drawing/2015/10/21/chartex" xmlns:cx3="http://schemas.microsoft.com/office/drawing/2016/5/9/chartex" xmlns:cx4="http://schemas.microsoft.com/office/drawing/2016/5/10/chartex" xmlns:cx5="http://schemas.microsoft.com/office/drawing/2016/5/11/chartex" xmlns:cx6="http://schemas.microsoft.com/office/drawing/2016/5/12/chartex" xmlns:cx7="http://schemas.microsoft.com/office/drawing/2016/5/13/chartex" xmlns:cx8="http://schemas.microsoft.com/office/drawing/2016/5/14/chartex" xmlns:mc="http://schemas.openxmlformats.org/markup-compatibility/2006" xmlns:aink="http://schemas.microsoft.com/office/drawing/2016/ink" xmlns:am3d="http://schemas.microsoft.com/office/drawing/2017/model3d" xmlns:o="urn:schemas-microsoft-com:office:office" xmlns:oel="http://schemas.microsoft.com/office/2019/extlst" xmlns:r="http://schemas.openxmlformats.org/officeDocument/2006/relationships" xmlns:m="http://schemas.openxmlformats.org/officeDocument/2006/math" xmlns:v="urn:schemas-microsoft-com:vml" xmlns:wp14="http://schemas.microsoft.com/office/word/2010/wordprocessingDrawing" xmlns:wp="http://schemas.openxmlformats.org/drawingml/2006/wordprocessingDrawing" xmlns:w10="urn:schemas-microsoft-com:office:word" xmlns:w="http://schemas.openxmlformats.org/wordprocessingml/2006/main" xmlns:w14="http://schemas.microsoft.com/office/word/2010/wordml" xmlns:w15="http://schemas.microsoft.com/office/word/2012/wordml" xmlns:w16cex="http://schemas.microsoft.com/office/word/2018/wordml/cex" xmlns:w16cid="http://schemas.microsoft.com/office/word/2016/wordml/cid" xmlns:w16="http://schemas.microsoft.com/office/word/2018/wordml" xmlns:w16sdtdh="http://schemas.microsoft.com/office/word/2020/wordml/sdtdatahash" xmlns:w16se="http://schemas.microsoft.com/office/word/2015/wordml/symex" xmlns:wpg="http://schemas.microsoft.com/office/word/2010/wordprocessingGroup" xmlns:wpi="http://schemas.microsoft.com/office/word/2010/wordprocessingInk" xmlns:wne="http://schemas.microsoft.com/office/word/2006/wordml" xmlns:wps="http://schemas.microsoft.com/office/word/2010/wordprocessingShape" mc:Ignorable="w14 w15 w16se w16cid w16 w16cex w16sdtdh wp14">
+<w:document xmlns:wpc="http://schemas.microsoft.com/office/word/2010/wordprocessingCanvas" xmlns:cx="http://schemas.microsoft.com/office/drawing/2014/chartex" xmlns:cx1="http://schemas.microsoft.com/office/drawing/2015/9/8/chartex" xmlns:cx2="http://schemas.microsoft.com/office/drawing/2015/10/21/chartex" xmlns:cx3="http://schemas.microsoft.com/office/drawing/2016/5/9/chartex" xmlns:cx4="http://schemas.microsoft.com/office/drawing/2016/5/10/chartex" xmlns:cx5="http://schemas.microsoft.com/office/drawing/2016/5/11/chartex" xmlns:cx6="http://schemas.microsoft.com/office/drawing/2016/5/12/chartex" xmlns:cx7="http://schemas.microsoft.com/office/drawing/2016/5/13/chartex" xmlns:cx8="http://schemas.microsoft.com/office/drawing/2016/5/14/chartex" xmlns:mc="http://schemas.openxmlformats.org/markup-compatibility/2006" xmlns:aink="http://schemas.microsoft.com/office/drawing/2016/ink" xmlns:am3d="http://schemas.microsoft.com/office/drawing/2017/model3d" xmlns:o="urn:schemas-microsoft-com:office:office" xmlns:oel="http://schemas.microsoft.com/office/2019/extlst" xmlns:r="http://schemas.openxmlformats.org/officeDocument/2006/relationships" xmlns:m="http://schemas.openxmlformats.org/officeDocument/2006/math" xmlns:v="urn:schemas-microsoft-com:vml" xmlns:wp14="http://schemas.microsoft.com/office/word/2010/wordprocessingDrawing" xmlns:wp="http://schemas.openxmlformats.org/drawingml/2006/wordprocessingDrawing" xmlns:w10="urn:schemas-microsoft-com:office:word" xmlns:w="http://schemas.openxmlformats.org/wordprocessingml/2006/main" xmlns:w14="http://schemas.microsoft.com/office/word/2010/wordml" xmlns:w15="http://schemas.microsoft.com/office/word/2012/wordml" xmlns:w16cex="http://schemas.microsoft.com/office/word/2018/wordml/cex" xmlns:w16cid="http://schemas.microsoft.com/office/word/2016/wordml/cid" xmlns:w16="http://schemas.microsoft.com/office/word/2018/wordml" xmlns:w16du="http://schemas.microsoft.com/office/word/2023/wordml/word16du" xmlns:w16sdtdh="http://schemas.microsoft.com/office/word/2020/wordml/sdtdatahash" xmlns:w16se="http://schemas.microsoft.com/office/word/2015/wordml/symex" xmlns:wpg="http://schemas.microsoft.com/office/word/2010/wordprocessingGroup" xmlns:wpi="http://schemas.microsoft.com/office/word/2010/wordprocessingInk" xmlns:wne="http://schemas.microsoft.com/office/word/2006/wordml" xmlns:wps="http://schemas.microsoft.com/office/word/2010/wordprocessingShape" mc:Ignorable="w14 w15 w16se w16cid w16 w16cex w16sdtdh w16du wp14">
   <w:body>
     <w:p>
       <w:pPr>
@@ -230,6 +230,22 @@
         </w:rPr>
         <w:t>Student GitHub URL:</w:t>
       </w:r>
+      <w:r>
+        <w:rPr>
+          <w:rFonts w:ascii="Calibri" w:hAnsi="Calibri" w:cs="Calibri"/>
+          <w:b/>
+          <w:bCs/>
+        </w:rPr>
+        <w:t xml:space="preserve"> </w:t>
+      </w:r>
+      <w:r>
+        <w:rPr>
+          <w:rFonts w:ascii="Calibri" w:hAnsi="Calibri" w:cs="Calibri"/>
+          <w:b/>
+          <w:bCs/>
+        </w:rPr>
+        <w:t>https://github.com/Itsmyaccount12/Machindra_Final_Project_Cricket.git</w:t>
+      </w:r>
     </w:p>
     <w:p>
       <w:pPr>
@@ -252,39 +268,7 @@
           <w:b/>
           <w:bCs/>
         </w:rPr>
-        <w:t>Number of</w:t>
-      </w:r>
-      <w:r>
-        <w:rPr>
-          <w:rFonts w:ascii="Calibri" w:hAnsi="Calibri" w:cs="Calibri"/>
-          <w:b/>
-          <w:bCs/>
-        </w:rPr>
-        <w:t xml:space="preserve"> </w:t>
-      </w:r>
-      <w:r>
-        <w:rPr>
-          <w:rFonts w:ascii="Calibri" w:hAnsi="Calibri" w:cs="Calibri"/>
-          <w:b/>
-          <w:bCs/>
-        </w:rPr>
-        <w:t xml:space="preserve">versions </w:t>
-      </w:r>
-      <w:r>
-        <w:rPr>
-          <w:rFonts w:ascii="Calibri" w:hAnsi="Calibri" w:cs="Calibri"/>
-          <w:b/>
-          <w:bCs/>
-        </w:rPr>
-        <w:t xml:space="preserve">of the code </w:t>
-      </w:r>
-      <w:r>
-        <w:rPr>
-          <w:rFonts w:ascii="Calibri" w:hAnsi="Calibri" w:cs="Calibri"/>
-          <w:b/>
-          <w:bCs/>
-        </w:rPr>
-        <w:t xml:space="preserve">submitted on GitHub: </w:t>
+        <w:t xml:space="preserve">Number of versions of the code submitted on GitHub: </w:t>
       </w:r>
     </w:p>
     <w:p>
@@ -398,18 +382,7 @@
           <w:sz w:val="32"/>
           <w:szCs w:val="32"/>
         </w:rPr>
-        <w:t>Log</w:t>
-      </w:r>
-      <w:r>
-        <w:rPr>
-          <w:rFonts w:ascii="Calibri" w:hAnsi="Calibri" w:cs="Calibri"/>
-          <w:b/>
-          <w:bCs/>
-          <w:color w:val="C00000"/>
-          <w:sz w:val="32"/>
-          <w:szCs w:val="32"/>
-        </w:rPr>
-        <w:t xml:space="preserve"> of Activities</w:t>
+        <w:t>Log of Activities</w:t>
       </w:r>
     </w:p>
     <w:p>
@@ -906,6 +879,9 @@
                 <w:szCs w:val="21"/>
               </w:rPr>
             </w:pPr>
+            <w:r>
+              <w:t>28 may</w:t>
+            </w:r>
           </w:p>
         </w:tc>
         <w:tc>
@@ -921,6 +897,14 @@
                 <w:szCs w:val="21"/>
               </w:rPr>
             </w:pPr>
+            <w:r>
+              <w:rPr>
+                <w:rFonts w:ascii="Calibri" w:hAnsi="Calibri" w:cs="Calibri"/>
+                <w:sz w:val="21"/>
+                <w:szCs w:val="21"/>
+              </w:rPr>
+              <w:t xml:space="preserve">Supervisor Meet 1 </w:t>
+            </w:r>
           </w:p>
         </w:tc>
         <w:tc>
@@ -942,13 +926,12 @@
             <w:tcW w:w="4677" w:type="dxa"/>
           </w:tcPr>
           <w:p>
-            <w:pPr>
-              <w:rPr>
-                <w:rFonts w:ascii="Calibri" w:hAnsi="Calibri" w:cs="Calibri"/>
-                <w:sz w:val="21"/>
-                <w:szCs w:val="21"/>
-              </w:rPr>
-            </w:pPr>
+            <w:r>
+              <w:t xml:space="preserve">starting project </w:t>
+            </w:r>
+            <w:r>
+              <w:t>inputs and discussion</w:t>
+            </w:r>
           </w:p>
         </w:tc>
       </w:tr>
@@ -1086,6 +1069,9 @@
                 <w:szCs w:val="21"/>
               </w:rPr>
             </w:pPr>
+            <w:r>
+              <w:t>11 June</w:t>
+            </w:r>
           </w:p>
         </w:tc>
         <w:tc>
@@ -1101,6 +1087,14 @@
                 <w:szCs w:val="21"/>
               </w:rPr>
             </w:pPr>
+            <w:r>
+              <w:rPr>
+                <w:rFonts w:ascii="Calibri" w:hAnsi="Calibri" w:cs="Calibri"/>
+                <w:sz w:val="21"/>
+                <w:szCs w:val="21"/>
+              </w:rPr>
+              <w:t>Supervisor Meet 1</w:t>
+            </w:r>
           </w:p>
         </w:tc>
         <w:tc>
@@ -1129,6 +1123,12 @@
                 <w:szCs w:val="21"/>
               </w:rPr>
             </w:pPr>
+            <w:r>
+              <w:t>type of data you are choosing</w:t>
+            </w:r>
+            <w:r>
+              <w:t xml:space="preserve">, features and data usefulness. </w:t>
+            </w:r>
           </w:p>
         </w:tc>
       </w:tr>
@@ -1266,6 +1266,14 @@
                 <w:szCs w:val="21"/>
               </w:rPr>
             </w:pPr>
+            <w:r>
+              <w:rPr>
+                <w:rFonts w:ascii="Calibri" w:hAnsi="Calibri" w:cs="Calibri"/>
+                <w:sz w:val="21"/>
+                <w:szCs w:val="21"/>
+              </w:rPr>
+              <w:t>25 June</w:t>
+            </w:r>
           </w:p>
         </w:tc>
         <w:tc>
@@ -1281,6 +1289,22 @@
                 <w:szCs w:val="21"/>
               </w:rPr>
             </w:pPr>
+            <w:r>
+              <w:rPr>
+                <w:rFonts w:ascii="Calibri" w:hAnsi="Calibri" w:cs="Calibri"/>
+                <w:sz w:val="21"/>
+                <w:szCs w:val="21"/>
+              </w:rPr>
+              <w:t xml:space="preserve">Supervisor Meet </w:t>
+            </w:r>
+            <w:r>
+              <w:rPr>
+                <w:rFonts w:ascii="Calibri" w:hAnsi="Calibri" w:cs="Calibri"/>
+                <w:sz w:val="21"/>
+                <w:szCs w:val="21"/>
+              </w:rPr>
+              <w:t>3</w:t>
+            </w:r>
           </w:p>
         </w:tc>
         <w:tc>
@@ -1309,6 +1333,14 @@
                 <w:szCs w:val="21"/>
               </w:rPr>
             </w:pPr>
+            <w:r>
+              <w:rPr>
+                <w:rFonts w:ascii="Calibri" w:hAnsi="Calibri" w:cs="Calibri"/>
+                <w:sz w:val="21"/>
+                <w:szCs w:val="21"/>
+              </w:rPr>
+              <w:t>Model code development and progress</w:t>
+            </w:r>
           </w:p>
         </w:tc>
       </w:tr>
@@ -1352,6 +1384,14 @@
                 <w:szCs w:val="21"/>
               </w:rPr>
             </w:pPr>
+            <w:r>
+              <w:rPr>
+                <w:rFonts w:ascii="Calibri" w:hAnsi="Calibri" w:cs="Calibri"/>
+                <w:sz w:val="21"/>
+                <w:szCs w:val="21"/>
+              </w:rPr>
+              <w:t>9 July</w:t>
+            </w:r>
           </w:p>
         </w:tc>
         <w:tc>
@@ -1367,6 +1407,22 @@
                 <w:szCs w:val="21"/>
               </w:rPr>
             </w:pPr>
+            <w:r>
+              <w:rPr>
+                <w:rFonts w:ascii="Calibri" w:hAnsi="Calibri" w:cs="Calibri"/>
+                <w:sz w:val="21"/>
+                <w:szCs w:val="21"/>
+              </w:rPr>
+              <w:t xml:space="preserve">Supervisor Meet </w:t>
+            </w:r>
+            <w:r>
+              <w:rPr>
+                <w:rFonts w:ascii="Calibri" w:hAnsi="Calibri" w:cs="Calibri"/>
+                <w:sz w:val="21"/>
+                <w:szCs w:val="21"/>
+              </w:rPr>
+              <w:t>4</w:t>
+            </w:r>
           </w:p>
         </w:tc>
         <w:tc>
@@ -1395,6 +1451,24 @@
                 <w:szCs w:val="21"/>
               </w:rPr>
             </w:pPr>
+            <w:r>
+              <w:rPr>
+                <w:rFonts w:ascii="Calibri" w:hAnsi="Calibri" w:cs="Calibri"/>
+                <w:sz w:val="21"/>
+                <w:szCs w:val="21"/>
+              </w:rPr>
+              <w:t xml:space="preserve">Restricting research to the research using only pytorch and eliminating </w:t>
+            </w:r>
+            <w:proofErr w:type="spellStart"/>
+            <w:r>
+              <w:rPr>
+                <w:rFonts w:ascii="Calibri" w:hAnsi="Calibri" w:cs="Calibri"/>
+                <w:sz w:val="21"/>
+                <w:szCs w:val="21"/>
+              </w:rPr>
+              <w:t>tensorflow</w:t>
+            </w:r>
+            <w:proofErr w:type="spellEnd"/>
           </w:p>
         </w:tc>
       </w:tr>
@@ -1438,6 +1512,14 @@
                 <w:szCs w:val="21"/>
               </w:rPr>
             </w:pPr>
+            <w:r>
+              <w:rPr>
+                <w:rFonts w:ascii="Calibri" w:hAnsi="Calibri" w:cs="Calibri"/>
+                <w:sz w:val="21"/>
+                <w:szCs w:val="21"/>
+              </w:rPr>
+              <w:t>23 July</w:t>
+            </w:r>
           </w:p>
         </w:tc>
         <w:tc>
@@ -1453,6 +1535,22 @@
                 <w:szCs w:val="21"/>
               </w:rPr>
             </w:pPr>
+            <w:r>
+              <w:rPr>
+                <w:rFonts w:ascii="Calibri" w:hAnsi="Calibri" w:cs="Calibri"/>
+                <w:sz w:val="21"/>
+                <w:szCs w:val="21"/>
+              </w:rPr>
+              <w:t xml:space="preserve">Supervisor Meet </w:t>
+            </w:r>
+            <w:r>
+              <w:rPr>
+                <w:rFonts w:ascii="Calibri" w:hAnsi="Calibri" w:cs="Calibri"/>
+                <w:sz w:val="21"/>
+                <w:szCs w:val="21"/>
+              </w:rPr>
+              <w:t>5</w:t>
+            </w:r>
           </w:p>
         </w:tc>
         <w:tc>
@@ -1481,6 +1579,14 @@
                 <w:szCs w:val="21"/>
               </w:rPr>
             </w:pPr>
+            <w:r>
+              <w:rPr>
+                <w:rFonts w:ascii="Calibri" w:hAnsi="Calibri" w:cs="Calibri"/>
+                <w:sz w:val="21"/>
+                <w:szCs w:val="21"/>
+              </w:rPr>
+              <w:t>Code development and multiple pytorch model development</w:t>
+            </w:r>
           </w:p>
         </w:tc>
       </w:tr>
@@ -1619,6 +1725,14 @@
                 <w:szCs w:val="21"/>
               </w:rPr>
             </w:pPr>
+            <w:r>
+              <w:rPr>
+                <w:rFonts w:ascii="Calibri" w:hAnsi="Calibri" w:cs="Calibri"/>
+                <w:sz w:val="21"/>
+                <w:szCs w:val="21"/>
+              </w:rPr>
+              <w:t>13 Aug</w:t>
+            </w:r>
           </w:p>
         </w:tc>
         <w:tc>
@@ -1634,6 +1748,22 @@
                 <w:szCs w:val="21"/>
               </w:rPr>
             </w:pPr>
+            <w:r>
+              <w:rPr>
+                <w:rFonts w:ascii="Calibri" w:hAnsi="Calibri" w:cs="Calibri"/>
+                <w:sz w:val="21"/>
+                <w:szCs w:val="21"/>
+              </w:rPr>
+              <w:t xml:space="preserve">Supervisor Meet </w:t>
+            </w:r>
+            <w:r>
+              <w:rPr>
+                <w:rFonts w:ascii="Calibri" w:hAnsi="Calibri" w:cs="Calibri"/>
+                <w:sz w:val="21"/>
+                <w:szCs w:val="21"/>
+              </w:rPr>
+              <w:t>6</w:t>
+            </w:r>
           </w:p>
         </w:tc>
         <w:tc>
@@ -1662,6 +1792,14 @@
                 <w:szCs w:val="21"/>
               </w:rPr>
             </w:pPr>
+            <w:r>
+              <w:rPr>
+                <w:rFonts w:ascii="Calibri" w:hAnsi="Calibri" w:cs="Calibri"/>
+                <w:sz w:val="21"/>
+                <w:szCs w:val="21"/>
+              </w:rPr>
+              <w:t xml:space="preserve">Draft explanation of the Report and Code. </w:t>
+            </w:r>
           </w:p>
         </w:tc>
       </w:tr>
@@ -2129,18 +2267,7 @@
           <w:sz w:val="32"/>
           <w:szCs w:val="32"/>
         </w:rPr>
-        <w:t xml:space="preserve"> of</w:t>
-      </w:r>
-      <w:r>
-        <w:rPr>
-          <w:rFonts w:ascii="Calibri" w:hAnsi="Calibri" w:cs="Calibri"/>
-          <w:b/>
-          <w:bCs/>
-          <w:color w:val="C00000"/>
-          <w:sz w:val="32"/>
-          <w:szCs w:val="32"/>
-        </w:rPr>
-        <w:t xml:space="preserve"> GitHub </w:t>
+        <w:t xml:space="preserve"> of GitHub </w:t>
       </w:r>
       <w:r>
         <w:rPr>
@@ -2185,29 +2312,7 @@
           <w:sz w:val="28"/>
           <w:szCs w:val="28"/>
         </w:rPr>
-        <w:t>ersions of</w:t>
-      </w:r>
-      <w:r>
-        <w:rPr>
-          <w:rFonts w:ascii="Calibri" w:hAnsi="Calibri" w:cs="Calibri"/>
-          <w:b/>
-          <w:bCs/>
-          <w:color w:val="C00000"/>
-          <w:sz w:val="28"/>
-          <w:szCs w:val="28"/>
-        </w:rPr>
-        <w:t xml:space="preserve"> </w:t>
-      </w:r>
-      <w:r>
-        <w:rPr>
-          <w:rFonts w:ascii="Calibri" w:hAnsi="Calibri" w:cs="Calibri"/>
-          <w:b/>
-          <w:bCs/>
-          <w:color w:val="C00000"/>
-          <w:sz w:val="28"/>
-          <w:szCs w:val="28"/>
-        </w:rPr>
-        <w:t>code and user documentation</w:t>
+        <w:t>ersions of code and user documentation</w:t>
       </w:r>
       <w:r>
         <w:rPr>
@@ -2229,9 +2334,9 @@
         <w:tblLook w:val="04A0" w:firstRow="1" w:lastRow="0" w:firstColumn="1" w:lastColumn="0" w:noHBand="0" w:noVBand="1"/>
       </w:tblPr>
       <w:tblGrid>
-        <w:gridCol w:w="988"/>
-        <w:gridCol w:w="3543"/>
-        <w:gridCol w:w="4485"/>
+        <w:gridCol w:w="849"/>
+        <w:gridCol w:w="4945"/>
+        <w:gridCol w:w="3222"/>
       </w:tblGrid>
       <w:tr>
         <w:tc>
@@ -2339,6 +2444,12 @@
                 <w:rFonts w:ascii="Calibri" w:hAnsi="Calibri" w:cs="Calibri"/>
               </w:rPr>
             </w:pPr>
+            <w:r>
+              <w:rPr>
+                <w:rFonts w:ascii="Calibri" w:hAnsi="Calibri" w:cs="Calibri"/>
+              </w:rPr>
+              <w:t>Jul 9</w:t>
+            </w:r>
           </w:p>
         </w:tc>
         <w:tc>
@@ -2351,6 +2462,12 @@
                 <w:rFonts w:ascii="Calibri" w:hAnsi="Calibri" w:cs="Calibri"/>
               </w:rPr>
             </w:pPr>
+            <w:r>
+              <w:rPr>
+                <w:rFonts w:ascii="Calibri" w:hAnsi="Calibri" w:cs="Calibri"/>
+              </w:rPr>
+              <w:t>2ebc63f2f5fff9d739bd93ba636facd63264c7ab</w:t>
+            </w:r>
           </w:p>
         </w:tc>
         <w:tc>
@@ -2363,6 +2480,12 @@
                 <w:rFonts w:ascii="Calibri" w:hAnsi="Calibri" w:cs="Calibri"/>
               </w:rPr>
             </w:pPr>
+            <w:r>
+              <w:rPr>
+                <w:rFonts w:ascii="Calibri" w:hAnsi="Calibri" w:cs="Calibri"/>
+              </w:rPr>
+              <w:t>Initial Draft of code, data loading and checking</w:t>
+            </w:r>
           </w:p>
         </w:tc>
       </w:tr>
@@ -2380,6 +2503,12 @@
                 <w:rFonts w:ascii="Calibri" w:hAnsi="Calibri" w:cs="Calibri"/>
               </w:rPr>
             </w:pPr>
+            <w:r>
+              <w:rPr>
+                <w:rFonts w:ascii="Calibri" w:hAnsi="Calibri" w:cs="Calibri"/>
+              </w:rPr>
+              <w:t>Jul 16</w:t>
+            </w:r>
           </w:p>
         </w:tc>
         <w:tc>
@@ -2392,6 +2521,12 @@
                 <w:rFonts w:ascii="Calibri" w:hAnsi="Calibri" w:cs="Calibri"/>
               </w:rPr>
             </w:pPr>
+            <w:r>
+              <w:rPr>
+                <w:rFonts w:ascii="Calibri" w:hAnsi="Calibri" w:cs="Calibri"/>
+              </w:rPr>
+              <w:t>cdb867fb12a0a150ead49d12aa7f9c2aad6a1d6c</w:t>
+            </w:r>
           </w:p>
         </w:tc>
         <w:tc>
@@ -2404,6 +2539,12 @@
                 <w:rFonts w:ascii="Calibri" w:hAnsi="Calibri" w:cs="Calibri"/>
               </w:rPr>
             </w:pPr>
+            <w:r>
+              <w:rPr>
+                <w:rFonts w:ascii="Calibri" w:hAnsi="Calibri" w:cs="Calibri"/>
+              </w:rPr>
+              <w:t xml:space="preserve">Pytorch model training. </w:t>
+            </w:r>
           </w:p>
         </w:tc>
       </w:tr>
@@ -2421,6 +2562,12 @@
                 <w:rFonts w:ascii="Calibri" w:hAnsi="Calibri" w:cs="Calibri"/>
               </w:rPr>
             </w:pPr>
+            <w:r>
+              <w:rPr>
+                <w:rFonts w:ascii="Calibri" w:hAnsi="Calibri" w:cs="Calibri"/>
+              </w:rPr>
+              <w:t>Aug 5</w:t>
+            </w:r>
           </w:p>
         </w:tc>
         <w:tc>
@@ -2433,6 +2580,12 @@
                 <w:rFonts w:ascii="Calibri" w:hAnsi="Calibri" w:cs="Calibri"/>
               </w:rPr>
             </w:pPr>
+            <w:r>
+              <w:rPr>
+                <w:rFonts w:ascii="Calibri" w:hAnsi="Calibri" w:cs="Calibri"/>
+              </w:rPr>
+              <w:t>8a8a2612b62cd66ffce1201caea57ba1e52c22a8</w:t>
+            </w:r>
           </w:p>
         </w:tc>
         <w:tc>
@@ -2445,6 +2598,12 @@
                 <w:rFonts w:ascii="Calibri" w:hAnsi="Calibri" w:cs="Calibri"/>
               </w:rPr>
             </w:pPr>
+            <w:r>
+              <w:rPr>
+                <w:rFonts w:ascii="Calibri" w:hAnsi="Calibri" w:cs="Calibri"/>
+              </w:rPr>
+              <w:t>Code inference along with metrics.</w:t>
+            </w:r>
           </w:p>
         </w:tc>
       </w:tr>
@@ -2462,6 +2621,12 @@
                 <w:rFonts w:ascii="Calibri" w:hAnsi="Calibri" w:cs="Calibri"/>
               </w:rPr>
             </w:pPr>
+            <w:r>
+              <w:rPr>
+                <w:rFonts w:ascii="Calibri" w:hAnsi="Calibri" w:cs="Calibri"/>
+              </w:rPr>
+              <w:t>Aug 19</w:t>
+            </w:r>
           </w:p>
         </w:tc>
         <w:tc>
@@ -2474,6 +2639,12 @@
                 <w:rFonts w:ascii="Calibri" w:hAnsi="Calibri" w:cs="Calibri"/>
               </w:rPr>
             </w:pPr>
+            <w:r>
+              <w:rPr>
+                <w:rFonts w:ascii="Calibri" w:hAnsi="Calibri" w:cs="Calibri"/>
+              </w:rPr>
+              <w:t>8922bb54f64667bb21b42a9cd01c60389118f58c</w:t>
+            </w:r>
           </w:p>
         </w:tc>
         <w:tc>
@@ -2486,6 +2657,12 @@
                 <w:rFonts w:ascii="Calibri" w:hAnsi="Calibri" w:cs="Calibri"/>
               </w:rPr>
             </w:pPr>
+            <w:r>
+              <w:rPr>
+                <w:rFonts w:ascii="Calibri" w:hAnsi="Calibri" w:cs="Calibri"/>
+              </w:rPr>
+              <w:t>New CNN with more architectures and metrics</w:t>
+            </w:r>
           </w:p>
         </w:tc>
       </w:tr>
@@ -2709,7 +2886,7 @@
 </file>
 
 <file path=word/endnotes.xml><?xml version="1.0" encoding="utf-8"?>
-<w:endnotes xmlns:wpc="http://schemas.microsoft.com/office/word/2010/wordprocessingCanvas" xmlns:cx="http://schemas.microsoft.com/office/drawing/2014/chartex" xmlns:cx1="http://schemas.microsoft.com/office/drawing/2015/9/8/chartex" xmlns:cx2="http://schemas.microsoft.com/office/drawing/2015/10/21/chartex" xmlns:cx3="http://schemas.microsoft.com/office/drawing/2016/5/9/chartex" xmlns:cx4="http://schemas.microsoft.com/office/drawing/2016/5/10/chartex" xmlns:cx5="http://schemas.microsoft.com/office/drawing/2016/5/11/chartex" xmlns:cx6="http://schemas.microsoft.com/office/drawing/2016/5/12/chartex" xmlns:cx7="http://schemas.microsoft.com/office/drawing/2016/5/13/chartex" xmlns:cx8="http://schemas.microsoft.com/office/drawing/2016/5/14/chartex" xmlns:mc="http://schemas.openxmlformats.org/markup-compatibility/2006" xmlns:aink="http://schemas.microsoft.com/office/drawing/2016/ink" xmlns:am3d="http://schemas.microsoft.com/office/drawing/2017/model3d" xmlns:o="urn:schemas-microsoft-com:office:office" xmlns:oel="http://schemas.microsoft.com/office/2019/extlst" xmlns:r="http://schemas.openxmlformats.org/officeDocument/2006/relationships" xmlns:m="http://schemas.openxmlformats.org/officeDocument/2006/math" xmlns:v="urn:schemas-microsoft-com:vml" xmlns:wp14="http://schemas.microsoft.com/office/word/2010/wordprocessingDrawing" xmlns:wp="http://schemas.openxmlformats.org/drawingml/2006/wordprocessingDrawing" xmlns:w10="urn:schemas-microsoft-com:office:word" xmlns:w="http://schemas.openxmlformats.org/wordprocessingml/2006/main" xmlns:w14="http://schemas.microsoft.com/office/word/2010/wordml" xmlns:w15="http://schemas.microsoft.com/office/word/2012/wordml" xmlns:w16cex="http://schemas.microsoft.com/office/word/2018/wordml/cex" xmlns:w16cid="http://schemas.microsoft.com/office/word/2016/wordml/cid" xmlns:w16="http://schemas.microsoft.com/office/word/2018/wordml" xmlns:w16sdtdh="http://schemas.microsoft.com/office/word/2020/wordml/sdtdatahash" xmlns:w16se="http://schemas.microsoft.com/office/word/2015/wordml/symex" xmlns:wpg="http://schemas.microsoft.com/office/word/2010/wordprocessingGroup" xmlns:wpi="http://schemas.microsoft.com/office/word/2010/wordprocessingInk" xmlns:wne="http://schemas.microsoft.com/office/word/2006/wordml" xmlns:wps="http://schemas.microsoft.com/office/word/2010/wordprocessingShape" mc:Ignorable="w14 w15 w16se w16cid w16 w16cex w16sdtdh wp14">
+<w:endnotes xmlns:wpc="http://schemas.microsoft.com/office/word/2010/wordprocessingCanvas" xmlns:cx="http://schemas.microsoft.com/office/drawing/2014/chartex" xmlns:cx1="http://schemas.microsoft.com/office/drawing/2015/9/8/chartex" xmlns:cx2="http://schemas.microsoft.com/office/drawing/2015/10/21/chartex" xmlns:cx3="http://schemas.microsoft.com/office/drawing/2016/5/9/chartex" xmlns:cx4="http://schemas.microsoft.com/office/drawing/2016/5/10/chartex" xmlns:cx5="http://schemas.microsoft.com/office/drawing/2016/5/11/chartex" xmlns:cx6="http://schemas.microsoft.com/office/drawing/2016/5/12/chartex" xmlns:cx7="http://schemas.microsoft.com/office/drawing/2016/5/13/chartex" xmlns:cx8="http://schemas.microsoft.com/office/drawing/2016/5/14/chartex" xmlns:mc="http://schemas.openxmlformats.org/markup-compatibility/2006" xmlns:aink="http://schemas.microsoft.com/office/drawing/2016/ink" xmlns:am3d="http://schemas.microsoft.com/office/drawing/2017/model3d" xmlns:o="urn:schemas-microsoft-com:office:office" xmlns:oel="http://schemas.microsoft.com/office/2019/extlst" xmlns:r="http://schemas.openxmlformats.org/officeDocument/2006/relationships" xmlns:m="http://schemas.openxmlformats.org/officeDocument/2006/math" xmlns:v="urn:schemas-microsoft-com:vml" xmlns:wp14="http://schemas.microsoft.com/office/word/2010/wordprocessingDrawing" xmlns:wp="http://schemas.openxmlformats.org/drawingml/2006/wordprocessingDrawing" xmlns:w10="urn:schemas-microsoft-com:office:word" xmlns:w="http://schemas.openxmlformats.org/wordprocessingml/2006/main" xmlns:w14="http://schemas.microsoft.com/office/word/2010/wordml" xmlns:w15="http://schemas.microsoft.com/office/word/2012/wordml" xmlns:w16cex="http://schemas.microsoft.com/office/word/2018/wordml/cex" xmlns:w16cid="http://schemas.microsoft.com/office/word/2016/wordml/cid" xmlns:w16="http://schemas.microsoft.com/office/word/2018/wordml" xmlns:w16du="http://schemas.microsoft.com/office/word/2023/wordml/word16du" xmlns:w16sdtdh="http://schemas.microsoft.com/office/word/2020/wordml/sdtdatahash" xmlns:w16se="http://schemas.microsoft.com/office/word/2015/wordml/symex" xmlns:wpg="http://schemas.microsoft.com/office/word/2010/wordprocessingGroup" xmlns:wpi="http://schemas.microsoft.com/office/word/2010/wordprocessingInk" xmlns:wne="http://schemas.microsoft.com/office/word/2006/wordml" xmlns:wps="http://schemas.microsoft.com/office/word/2010/wordprocessingShape" mc:Ignorable="w14 w15 w16se w16cid w16 w16cex w16sdtdh w16du wp14">
   <w:endnote w:type="separator" w:id="-1">
     <w:p>
       <w:r>
@@ -2728,7 +2905,7 @@
 </file>
 
 <file path=word/footer1.xml><?xml version="1.0" encoding="utf-8"?>
-<w:ftr xmlns:wpc="http://schemas.microsoft.com/office/word/2010/wordprocessingCanvas" xmlns:cx="http://schemas.microsoft.com/office/drawing/2014/chartex" xmlns:cx1="http://schemas.microsoft.com/office/drawing/2015/9/8/chartex" xmlns:cx2="http://schemas.microsoft.com/office/drawing/2015/10/21/chartex" xmlns:cx3="http://schemas.microsoft.com/office/drawing/2016/5/9/chartex" xmlns:cx4="http://schemas.microsoft.com/office/drawing/2016/5/10/chartex" xmlns:cx5="http://schemas.microsoft.com/office/drawing/2016/5/11/chartex" xmlns:cx6="http://schemas.microsoft.com/office/drawing/2016/5/12/chartex" xmlns:cx7="http://schemas.microsoft.com/office/drawing/2016/5/13/chartex" xmlns:cx8="http://schemas.microsoft.com/office/drawing/2016/5/14/chartex" xmlns:mc="http://schemas.openxmlformats.org/markup-compatibility/2006" xmlns:aink="http://schemas.microsoft.com/office/drawing/2016/ink" xmlns:am3d="http://schemas.microsoft.com/office/drawing/2017/model3d" xmlns:o="urn:schemas-microsoft-com:office:office" xmlns:oel="http://schemas.microsoft.com/office/2019/extlst" xmlns:r="http://schemas.openxmlformats.org/officeDocument/2006/relationships" xmlns:m="http://schemas.openxmlformats.org/officeDocument/2006/math" xmlns:v="urn:schemas-microsoft-com:vml" xmlns:wp14="http://schemas.microsoft.com/office/word/2010/wordprocessingDrawing" xmlns:wp="http://schemas.openxmlformats.org/drawingml/2006/wordprocessingDrawing" xmlns:w10="urn:schemas-microsoft-com:office:word" xmlns:w="http://schemas.openxmlformats.org/wordprocessingml/2006/main" xmlns:w14="http://schemas.microsoft.com/office/word/2010/wordml" xmlns:w15="http://schemas.microsoft.com/office/word/2012/wordml" xmlns:w16cex="http://schemas.microsoft.com/office/word/2018/wordml/cex" xmlns:w16cid="http://schemas.microsoft.com/office/word/2016/wordml/cid" xmlns:w16="http://schemas.microsoft.com/office/word/2018/wordml" xmlns:w16sdtdh="http://schemas.microsoft.com/office/word/2020/wordml/sdtdatahash" xmlns:w16se="http://schemas.microsoft.com/office/word/2015/wordml/symex" xmlns:wpg="http://schemas.microsoft.com/office/word/2010/wordprocessingGroup" xmlns:wpi="http://schemas.microsoft.com/office/word/2010/wordprocessingInk" xmlns:wne="http://schemas.microsoft.com/office/word/2006/wordml" xmlns:wps="http://schemas.microsoft.com/office/word/2010/wordprocessingShape" mc:Ignorable="w14 w15 w16se w16cid w16 w16cex w16sdtdh wp14">
+<w:ftr xmlns:wpc="http://schemas.microsoft.com/office/word/2010/wordprocessingCanvas" xmlns:cx="http://schemas.microsoft.com/office/drawing/2014/chartex" xmlns:cx1="http://schemas.microsoft.com/office/drawing/2015/9/8/chartex" xmlns:cx2="http://schemas.microsoft.com/office/drawing/2015/10/21/chartex" xmlns:cx3="http://schemas.microsoft.com/office/drawing/2016/5/9/chartex" xmlns:cx4="http://schemas.microsoft.com/office/drawing/2016/5/10/chartex" xmlns:cx5="http://schemas.microsoft.com/office/drawing/2016/5/11/chartex" xmlns:cx6="http://schemas.microsoft.com/office/drawing/2016/5/12/chartex" xmlns:cx7="http://schemas.microsoft.com/office/drawing/2016/5/13/chartex" xmlns:cx8="http://schemas.microsoft.com/office/drawing/2016/5/14/chartex" xmlns:mc="http://schemas.openxmlformats.org/markup-compatibility/2006" xmlns:aink="http://schemas.microsoft.com/office/drawing/2016/ink" xmlns:am3d="http://schemas.microsoft.com/office/drawing/2017/model3d" xmlns:o="urn:schemas-microsoft-com:office:office" xmlns:oel="http://schemas.microsoft.com/office/2019/extlst" xmlns:r="http://schemas.openxmlformats.org/officeDocument/2006/relationships" xmlns:m="http://schemas.openxmlformats.org/officeDocument/2006/math" xmlns:v="urn:schemas-microsoft-com:vml" xmlns:wp14="http://schemas.microsoft.com/office/word/2010/wordprocessingDrawing" xmlns:wp="http://schemas.openxmlformats.org/drawingml/2006/wordprocessingDrawing" xmlns:w10="urn:schemas-microsoft-com:office:word" xmlns:w="http://schemas.openxmlformats.org/wordprocessingml/2006/main" xmlns:w14="http://schemas.microsoft.com/office/word/2010/wordml" xmlns:w15="http://schemas.microsoft.com/office/word/2012/wordml" xmlns:w16cex="http://schemas.microsoft.com/office/word/2018/wordml/cex" xmlns:w16cid="http://schemas.microsoft.com/office/word/2016/wordml/cid" xmlns:w16="http://schemas.microsoft.com/office/word/2018/wordml" xmlns:w16du="http://schemas.microsoft.com/office/word/2023/wordml/word16du" xmlns:w16sdtdh="http://schemas.microsoft.com/office/word/2020/wordml/sdtdatahash" xmlns:w16se="http://schemas.microsoft.com/office/word/2015/wordml/symex" xmlns:wpg="http://schemas.microsoft.com/office/word/2010/wordprocessingGroup" xmlns:wpi="http://schemas.microsoft.com/office/word/2010/wordprocessingInk" xmlns:wne="http://schemas.microsoft.com/office/word/2006/wordml" xmlns:wps="http://schemas.microsoft.com/office/word/2010/wordprocessingShape" mc:Ignorable="w14 w15 w16se w16cid w16 w16cex w16sdtdh w16du wp14">
   <w:sdt>
     <w:sdtPr>
       <w:rPr>
@@ -2780,7 +2957,7 @@
 </file>
 
 <file path=word/footer2.xml><?xml version="1.0" encoding="utf-8"?>
-<w:ftr xmlns:wpc="http://schemas.microsoft.com/office/word/2010/wordprocessingCanvas" xmlns:cx="http://schemas.microsoft.com/office/drawing/2014/chartex" xmlns:cx1="http://schemas.microsoft.com/office/drawing/2015/9/8/chartex" xmlns:cx2="http://schemas.microsoft.com/office/drawing/2015/10/21/chartex" xmlns:cx3="http://schemas.microsoft.com/office/drawing/2016/5/9/chartex" xmlns:cx4="http://schemas.microsoft.com/office/drawing/2016/5/10/chartex" xmlns:cx5="http://schemas.microsoft.com/office/drawing/2016/5/11/chartex" xmlns:cx6="http://schemas.microsoft.com/office/drawing/2016/5/12/chartex" xmlns:cx7="http://schemas.microsoft.com/office/drawing/2016/5/13/chartex" xmlns:cx8="http://schemas.microsoft.com/office/drawing/2016/5/14/chartex" xmlns:mc="http://schemas.openxmlformats.org/markup-compatibility/2006" xmlns:aink="http://schemas.microsoft.com/office/drawing/2016/ink" xmlns:am3d="http://schemas.microsoft.com/office/drawing/2017/model3d" xmlns:o="urn:schemas-microsoft-com:office:office" xmlns:oel="http://schemas.microsoft.com/office/2019/extlst" xmlns:r="http://schemas.openxmlformats.org/officeDocument/2006/relationships" xmlns:m="http://schemas.openxmlformats.org/officeDocument/2006/math" xmlns:v="urn:schemas-microsoft-com:vml" xmlns:wp14="http://schemas.microsoft.com/office/word/2010/wordprocessingDrawing" xmlns:wp="http://schemas.openxmlformats.org/drawingml/2006/wordprocessingDrawing" xmlns:w10="urn:schemas-microsoft-com:office:word" xmlns:w="http://schemas.openxmlformats.org/wordprocessingml/2006/main" xmlns:w14="http://schemas.microsoft.com/office/word/2010/wordml" xmlns:w15="http://schemas.microsoft.com/office/word/2012/wordml" xmlns:w16cex="http://schemas.microsoft.com/office/word/2018/wordml/cex" xmlns:w16cid="http://schemas.microsoft.com/office/word/2016/wordml/cid" xmlns:w16="http://schemas.microsoft.com/office/word/2018/wordml" xmlns:w16sdtdh="http://schemas.microsoft.com/office/word/2020/wordml/sdtdatahash" xmlns:w16se="http://schemas.microsoft.com/office/word/2015/wordml/symex" xmlns:wpg="http://schemas.microsoft.com/office/word/2010/wordprocessingGroup" xmlns:wpi="http://schemas.microsoft.com/office/word/2010/wordprocessingInk" xmlns:wne="http://schemas.microsoft.com/office/word/2006/wordml" xmlns:wps="http://schemas.microsoft.com/office/word/2010/wordprocessingShape" mc:Ignorable="w14 w15 w16se w16cid w16 w16cex w16sdtdh wp14">
+<w:ftr xmlns:wpc="http://schemas.microsoft.com/office/word/2010/wordprocessingCanvas" xmlns:cx="http://schemas.microsoft.com/office/drawing/2014/chartex" xmlns:cx1="http://schemas.microsoft.com/office/drawing/2015/9/8/chartex" xmlns:cx2="http://schemas.microsoft.com/office/drawing/2015/10/21/chartex" xmlns:cx3="http://schemas.microsoft.com/office/drawing/2016/5/9/chartex" xmlns:cx4="http://schemas.microsoft.com/office/drawing/2016/5/10/chartex" xmlns:cx5="http://schemas.microsoft.com/office/drawing/2016/5/11/chartex" xmlns:cx6="http://schemas.microsoft.com/office/drawing/2016/5/12/chartex" xmlns:cx7="http://schemas.microsoft.com/office/drawing/2016/5/13/chartex" xmlns:cx8="http://schemas.microsoft.com/office/drawing/2016/5/14/chartex" xmlns:mc="http://schemas.openxmlformats.org/markup-compatibility/2006" xmlns:aink="http://schemas.microsoft.com/office/drawing/2016/ink" xmlns:am3d="http://schemas.microsoft.com/office/drawing/2017/model3d" xmlns:o="urn:schemas-microsoft-com:office:office" xmlns:oel="http://schemas.microsoft.com/office/2019/extlst" xmlns:r="http://schemas.openxmlformats.org/officeDocument/2006/relationships" xmlns:m="http://schemas.openxmlformats.org/officeDocument/2006/math" xmlns:v="urn:schemas-microsoft-com:vml" xmlns:wp14="http://schemas.microsoft.com/office/word/2010/wordprocessingDrawing" xmlns:wp="http://schemas.openxmlformats.org/drawingml/2006/wordprocessingDrawing" xmlns:w10="urn:schemas-microsoft-com:office:word" xmlns:w="http://schemas.openxmlformats.org/wordprocessingml/2006/main" xmlns:w14="http://schemas.microsoft.com/office/word/2010/wordml" xmlns:w15="http://schemas.microsoft.com/office/word/2012/wordml" xmlns:w16cex="http://schemas.microsoft.com/office/word/2018/wordml/cex" xmlns:w16cid="http://schemas.microsoft.com/office/word/2016/wordml/cid" xmlns:w16="http://schemas.microsoft.com/office/word/2018/wordml" xmlns:w16du="http://schemas.microsoft.com/office/word/2023/wordml/word16du" xmlns:w16sdtdh="http://schemas.microsoft.com/office/word/2020/wordml/sdtdatahash" xmlns:w16se="http://schemas.microsoft.com/office/word/2015/wordml/symex" xmlns:wpg="http://schemas.microsoft.com/office/word/2010/wordprocessingGroup" xmlns:wpi="http://schemas.microsoft.com/office/word/2010/wordprocessingInk" xmlns:wne="http://schemas.microsoft.com/office/word/2006/wordml" xmlns:wps="http://schemas.microsoft.com/office/word/2010/wordprocessingShape" mc:Ignorable="w14 w15 w16se w16cid w16 w16cex w16sdtdh w16du wp14">
   <w:sdt>
     <w:sdtPr>
       <w:rPr>
@@ -2845,7 +3022,7 @@
 </file>
 
 <file path=word/footnotes.xml><?xml version="1.0" encoding="utf-8"?>
-<w:footnotes xmlns:wpc="http://schemas.microsoft.com/office/word/2010/wordprocessingCanvas" xmlns:cx="http://schemas.microsoft.com/office/drawing/2014/chartex" xmlns:cx1="http://schemas.microsoft.com/office/drawing/2015/9/8/chartex" xmlns:cx2="http://schemas.microsoft.com/office/drawing/2015/10/21/chartex" xmlns:cx3="http://schemas.microsoft.com/office/drawing/2016/5/9/chartex" xmlns:cx4="http://schemas.microsoft.com/office/drawing/2016/5/10/chartex" xmlns:cx5="http://schemas.microsoft.com/office/drawing/2016/5/11/chartex" xmlns:cx6="http://schemas.microsoft.com/office/drawing/2016/5/12/chartex" xmlns:cx7="http://schemas.microsoft.com/office/drawing/2016/5/13/chartex" xmlns:cx8="http://schemas.microsoft.com/office/drawing/2016/5/14/chartex" xmlns:mc="http://schemas.openxmlformats.org/markup-compatibility/2006" xmlns:aink="http://schemas.microsoft.com/office/drawing/2016/ink" xmlns:am3d="http://schemas.microsoft.com/office/drawing/2017/model3d" xmlns:o="urn:schemas-microsoft-com:office:office" xmlns:oel="http://schemas.microsoft.com/office/2019/extlst" xmlns:r="http://schemas.openxmlformats.org/officeDocument/2006/relationships" xmlns:m="http://schemas.openxmlformats.org/officeDocument/2006/math" xmlns:v="urn:schemas-microsoft-com:vml" xmlns:wp14="http://schemas.microsoft.com/office/word/2010/wordprocessingDrawing" xmlns:wp="http://schemas.openxmlformats.org/drawingml/2006/wordprocessingDrawing" xmlns:w10="urn:schemas-microsoft-com:office:word" xmlns:w="http://schemas.openxmlformats.org/wordprocessingml/2006/main" xmlns:w14="http://schemas.microsoft.com/office/word/2010/wordml" xmlns:w15="http://schemas.microsoft.com/office/word/2012/wordml" xmlns:w16cex="http://schemas.microsoft.com/office/word/2018/wordml/cex" xmlns:w16cid="http://schemas.microsoft.com/office/word/2016/wordml/cid" xmlns:w16="http://schemas.microsoft.com/office/word/2018/wordml" xmlns:w16sdtdh="http://schemas.microsoft.com/office/word/2020/wordml/sdtdatahash" xmlns:w16se="http://schemas.microsoft.com/office/word/2015/wordml/symex" xmlns:wpg="http://schemas.microsoft.com/office/word/2010/wordprocessingGroup" xmlns:wpi="http://schemas.microsoft.com/office/word/2010/wordprocessingInk" xmlns:wne="http://schemas.microsoft.com/office/word/2006/wordml" xmlns:wps="http://schemas.microsoft.com/office/word/2010/wordprocessingShape" mc:Ignorable="w14 w15 w16se w16cid w16 w16cex w16sdtdh wp14">
+<w:footnotes xmlns:wpc="http://schemas.microsoft.com/office/word/2010/wordprocessingCanvas" xmlns:cx="http://schemas.microsoft.com/office/drawing/2014/chartex" xmlns:cx1="http://schemas.microsoft.com/office/drawing/2015/9/8/chartex" xmlns:cx2="http://schemas.microsoft.com/office/drawing/2015/10/21/chartex" xmlns:cx3="http://schemas.microsoft.com/office/drawing/2016/5/9/chartex" xmlns:cx4="http://schemas.microsoft.com/office/drawing/2016/5/10/chartex" xmlns:cx5="http://schemas.microsoft.com/office/drawing/2016/5/11/chartex" xmlns:cx6="http://schemas.microsoft.com/office/drawing/2016/5/12/chartex" xmlns:cx7="http://schemas.microsoft.com/office/drawing/2016/5/13/chartex" xmlns:cx8="http://schemas.microsoft.com/office/drawing/2016/5/14/chartex" xmlns:mc="http://schemas.openxmlformats.org/markup-compatibility/2006" xmlns:aink="http://schemas.microsoft.com/office/drawing/2016/ink" xmlns:am3d="http://schemas.microsoft.com/office/drawing/2017/model3d" xmlns:o="urn:schemas-microsoft-com:office:office" xmlns:oel="http://schemas.microsoft.com/office/2019/extlst" xmlns:r="http://schemas.openxmlformats.org/officeDocument/2006/relationships" xmlns:m="http://schemas.openxmlformats.org/officeDocument/2006/math" xmlns:v="urn:schemas-microsoft-com:vml" xmlns:wp14="http://schemas.microsoft.com/office/word/2010/wordprocessingDrawing" xmlns:wp="http://schemas.openxmlformats.org/drawingml/2006/wordprocessingDrawing" xmlns:w10="urn:schemas-microsoft-com:office:word" xmlns:w="http://schemas.openxmlformats.org/wordprocessingml/2006/main" xmlns:w14="http://schemas.microsoft.com/office/word/2010/wordml" xmlns:w15="http://schemas.microsoft.com/office/word/2012/wordml" xmlns:w16cex="http://schemas.microsoft.com/office/word/2018/wordml/cex" xmlns:w16cid="http://schemas.microsoft.com/office/word/2016/wordml/cid" xmlns:w16="http://schemas.microsoft.com/office/word/2018/wordml" xmlns:w16du="http://schemas.microsoft.com/office/word/2023/wordml/word16du" xmlns:w16sdtdh="http://schemas.microsoft.com/office/word/2020/wordml/sdtdatahash" xmlns:w16se="http://schemas.microsoft.com/office/word/2015/wordml/symex" xmlns:wpg="http://schemas.microsoft.com/office/word/2010/wordprocessingGroup" xmlns:wpi="http://schemas.microsoft.com/office/word/2010/wordprocessingInk" xmlns:wne="http://schemas.microsoft.com/office/word/2006/wordml" xmlns:wps="http://schemas.microsoft.com/office/word/2010/wordprocessingShape" mc:Ignorable="w14 w15 w16se w16cid w16 w16cex w16sdtdh w16du wp14">
   <w:footnote w:type="separator" w:id="-1">
     <w:p>
       <w:r>
@@ -2864,7 +3041,7 @@
 </file>
 
 <file path=word/numbering.xml><?xml version="1.0" encoding="utf-8"?>
-<w:numbering xmlns:wpc="http://schemas.microsoft.com/office/word/2010/wordprocessingCanvas" xmlns:cx="http://schemas.microsoft.com/office/drawing/2014/chartex" xmlns:cx1="http://schemas.microsoft.com/office/drawing/2015/9/8/chartex" xmlns:cx2="http://schemas.microsoft.com/office/drawing/2015/10/21/chartex" xmlns:cx3="http://schemas.microsoft.com/office/drawing/2016/5/9/chartex" xmlns:cx4="http://schemas.microsoft.com/office/drawing/2016/5/10/chartex" xmlns:cx5="http://schemas.microsoft.com/office/drawing/2016/5/11/chartex" xmlns:cx6="http://schemas.microsoft.com/office/drawing/2016/5/12/chartex" xmlns:cx7="http://schemas.microsoft.com/office/drawing/2016/5/13/chartex" xmlns:cx8="http://schemas.microsoft.com/office/drawing/2016/5/14/chartex" xmlns:mc="http://schemas.openxmlformats.org/markup-compatibility/2006" xmlns:aink="http://schemas.microsoft.com/office/drawing/2016/ink" xmlns:am3d="http://schemas.microsoft.com/office/drawing/2017/model3d" xmlns:o="urn:schemas-microsoft-com:office:office" xmlns:oel="http://schemas.microsoft.com/office/2019/extlst" xmlns:r="http://schemas.openxmlformats.org/officeDocument/2006/relationships" xmlns:m="http://schemas.openxmlformats.org/officeDocument/2006/math" xmlns:v="urn:schemas-microsoft-com:vml" xmlns:wp14="http://schemas.microsoft.com/office/word/2010/wordprocessingDrawing" xmlns:wp="http://schemas.openxmlformats.org/drawingml/2006/wordprocessingDrawing" xmlns:w10="urn:schemas-microsoft-com:office:word" xmlns:w="http://schemas.openxmlformats.org/wordprocessingml/2006/main" xmlns:w14="http://schemas.microsoft.com/office/word/2010/wordml" xmlns:w15="http://schemas.microsoft.com/office/word/2012/wordml" xmlns:w16cex="http://schemas.microsoft.com/office/word/2018/wordml/cex" xmlns:w16cid="http://schemas.microsoft.com/office/word/2016/wordml/cid" xmlns:w16="http://schemas.microsoft.com/office/word/2018/wordml" xmlns:w16sdtdh="http://schemas.microsoft.com/office/word/2020/wordml/sdtdatahash" xmlns:w16se="http://schemas.microsoft.com/office/word/2015/wordml/symex" xmlns:wpg="http://schemas.microsoft.com/office/word/2010/wordprocessingGroup" xmlns:wpi="http://schemas.microsoft.com/office/word/2010/wordprocessingInk" xmlns:wne="http://schemas.microsoft.com/office/word/2006/wordml" xmlns:wps="http://schemas.microsoft.com/office/word/2010/wordprocessingShape" mc:Ignorable="w14 w15 w16se w16cid w16 w16cex w16sdtdh wp14">
+<w:numbering xmlns:wpc="http://schemas.microsoft.com/office/word/2010/wordprocessingCanvas" xmlns:cx="http://schemas.microsoft.com/office/drawing/2014/chartex" xmlns:cx1="http://schemas.microsoft.com/office/drawing/2015/9/8/chartex" xmlns:cx2="http://schemas.microsoft.com/office/drawing/2015/10/21/chartex" xmlns:cx3="http://schemas.microsoft.com/office/drawing/2016/5/9/chartex" xmlns:cx4="http://schemas.microsoft.com/office/drawing/2016/5/10/chartex" xmlns:cx5="http://schemas.microsoft.com/office/drawing/2016/5/11/chartex" xmlns:cx6="http://schemas.microsoft.com/office/drawing/2016/5/12/chartex" xmlns:cx7="http://schemas.microsoft.com/office/drawing/2016/5/13/chartex" xmlns:cx8="http://schemas.microsoft.com/office/drawing/2016/5/14/chartex" xmlns:mc="http://schemas.openxmlformats.org/markup-compatibility/2006" xmlns:aink="http://schemas.microsoft.com/office/drawing/2016/ink" xmlns:am3d="http://schemas.microsoft.com/office/drawing/2017/model3d" xmlns:o="urn:schemas-microsoft-com:office:office" xmlns:oel="http://schemas.microsoft.com/office/2019/extlst" xmlns:r="http://schemas.openxmlformats.org/officeDocument/2006/relationships" xmlns:m="http://schemas.openxmlformats.org/officeDocument/2006/math" xmlns:v="urn:schemas-microsoft-com:vml" xmlns:wp14="http://schemas.microsoft.com/office/word/2010/wordprocessingDrawing" xmlns:wp="http://schemas.openxmlformats.org/drawingml/2006/wordprocessingDrawing" xmlns:w10="urn:schemas-microsoft-com:office:word" xmlns:w="http://schemas.openxmlformats.org/wordprocessingml/2006/main" xmlns:w14="http://schemas.microsoft.com/office/word/2010/wordml" xmlns:w15="http://schemas.microsoft.com/office/word/2012/wordml" xmlns:w16cex="http://schemas.microsoft.com/office/word/2018/wordml/cex" xmlns:w16cid="http://schemas.microsoft.com/office/word/2016/wordml/cid" xmlns:w16="http://schemas.microsoft.com/office/word/2018/wordml" xmlns:w16du="http://schemas.microsoft.com/office/word/2023/wordml/word16du" xmlns:w16sdtdh="http://schemas.microsoft.com/office/word/2020/wordml/sdtdatahash" xmlns:w16se="http://schemas.microsoft.com/office/word/2015/wordml/symex" xmlns:wpg="http://schemas.microsoft.com/office/word/2010/wordprocessingGroup" xmlns:wpi="http://schemas.microsoft.com/office/word/2010/wordprocessingInk" xmlns:wne="http://schemas.microsoft.com/office/word/2006/wordml" xmlns:wps="http://schemas.microsoft.com/office/word/2010/wordprocessingShape" mc:Ignorable="w14 w15 w16se w16cid w16 w16cex w16sdtdh w16du wp14">
   <w:abstractNum w:abstractNumId="0" w15:restartNumberingAfterBreak="0">
     <w:nsid w:val="429E5710"/>
     <w:multiLevelType w:val="multilevel"/>
@@ -3069,7 +3246,7 @@
 </file>
 
 <file path=word/styles.xml><?xml version="1.0" encoding="utf-8"?>
-<w:styles xmlns:mc="http://schemas.openxmlformats.org/markup-compatibility/2006" xmlns:r="http://schemas.openxmlformats.org/officeDocument/2006/relationships" xmlns:w="http://schemas.openxmlformats.org/wordprocessingml/2006/main" xmlns:w14="http://schemas.microsoft.com/office/word/2010/wordml" xmlns:w15="http://schemas.microsoft.com/office/word/2012/wordml" xmlns:w16cex="http://schemas.microsoft.com/office/word/2018/wordml/cex" xmlns:w16cid="http://schemas.microsoft.com/office/word/2016/wordml/cid" xmlns:w16="http://schemas.microsoft.com/office/word/2018/wordml" xmlns:w16sdtdh="http://schemas.microsoft.com/office/word/2020/wordml/sdtdatahash" xmlns:w16se="http://schemas.microsoft.com/office/word/2015/wordml/symex" mc:Ignorable="w14 w15 w16se w16cid w16 w16cex w16sdtdh">
+<w:styles xmlns:mc="http://schemas.openxmlformats.org/markup-compatibility/2006" xmlns:r="http://schemas.openxmlformats.org/officeDocument/2006/relationships" xmlns:w="http://schemas.openxmlformats.org/wordprocessingml/2006/main" xmlns:w14="http://schemas.microsoft.com/office/word/2010/wordml" xmlns:w15="http://schemas.microsoft.com/office/word/2012/wordml" xmlns:w16cex="http://schemas.microsoft.com/office/word/2018/wordml/cex" xmlns:w16cid="http://schemas.microsoft.com/office/word/2016/wordml/cid" xmlns:w16="http://schemas.microsoft.com/office/word/2018/wordml" xmlns:w16du="http://schemas.microsoft.com/office/word/2023/wordml/word16du" xmlns:w16sdtdh="http://schemas.microsoft.com/office/word/2020/wordml/sdtdatahash" xmlns:w16se="http://schemas.microsoft.com/office/word/2015/wordml/symex" mc:Ignorable="w14 w15 w16se w16cid w16 w16cex w16sdtdh w16du">
   <w:docDefaults>
     <w:rPrDefault>
       <w:rPr>

</xml_diff>